<commit_message>
Slights changes to email recommendation
</commit_message>
<xml_diff>
--- a/Supplemental/Email to Stakeholder.docx
+++ b/Supplemental/Email to Stakeholder.docx
@@ -326,7 +326,34 @@
         <w:t>B</w:t>
       </w:r>
       <w:r>
-        <w:t xml:space="preserve">etween Ben and Jerrys, Pepsi, Folgers, Kellogg’s, and Bigelow, </w:t>
+        <w:t xml:space="preserve">etween Ben and Jerrys, </w:t>
+      </w:r>
+      <w:r>
+        <w:t>Kroger</w:t>
+      </w:r>
+      <w:r>
+        <w:t xml:space="preserve">, </w:t>
+      </w:r>
+      <w:r>
+        <w:t>Hy-Vee</w:t>
+      </w:r>
+      <w:r>
+        <w:t xml:space="preserve">, </w:t>
+      </w:r>
+      <w:r>
+        <w:t>Pepsi</w:t>
+      </w:r>
+      <w:r>
+        <w:t xml:space="preserve">, and </w:t>
+      </w:r>
+      <w:r>
+        <w:t>K</w:t>
+      </w:r>
+      <w:r>
+        <w:t>raft</w:t>
+      </w:r>
+      <w:r>
+        <w:t xml:space="preserve">, </w:t>
       </w:r>
       <w:r>
         <w:t>the</w:t>
@@ -338,7 +365,16 @@
         <w:t xml:space="preserve"> makeup </w:t>
       </w:r>
       <w:r>
-        <w:t xml:space="preserve">approximately 7.3% of the total spending incurred by our recently created users. </w:t>
+        <w:t xml:space="preserve">approximately </w:t>
+      </w:r>
+      <w:r>
+        <w:t>12</w:t>
+      </w:r>
+      <w:r>
+        <w:t>.2</w:t>
+      </w:r>
+      <w:r>
+        <w:t xml:space="preserve">% of the total spending incurred by our recently created users. </w:t>
       </w:r>
     </w:p>
     <w:p>
@@ -350,7 +386,40 @@
         </w:numPr>
       </w:pPr>
       <w:r>
-        <w:t>Between Ben and Jerrys, Pepsi, Dole, Folgers, and Knorr, these brands makeup 8.2</w:t>
+        <w:t xml:space="preserve">Between </w:t>
+      </w:r>
+      <w:r>
+        <w:t xml:space="preserve">Hy-Vee, </w:t>
+      </w:r>
+      <w:r>
+        <w:t xml:space="preserve">Ben and Jerrys, </w:t>
+      </w:r>
+      <w:r>
+        <w:t>Kroger</w:t>
+      </w:r>
+      <w:r>
+        <w:t xml:space="preserve">, </w:t>
+      </w:r>
+      <w:r>
+        <w:t>Pepsi</w:t>
+      </w:r>
+      <w:r>
+        <w:t xml:space="preserve">, </w:t>
+      </w:r>
+      <w:r>
+        <w:t xml:space="preserve">and </w:t>
+      </w:r>
+      <w:r>
+        <w:t>Kleenex</w:t>
+      </w:r>
+      <w:r>
+        <w:t>,</w:t>
+      </w:r>
+      <w:r>
+        <w:t xml:space="preserve"> these brands makeup </w:t>
+      </w:r>
+      <w:r>
+        <w:t>14.3</w:t>
       </w:r>
       <w:r>
         <w:t>%</w:t>
@@ -377,12 +446,6 @@
       <w:pPr>
         <w:pStyle w:val="NormalWeb"/>
         <w:spacing w:before="0" w:beforeAutospacing="0" w:after="0" w:afterAutospacing="0"/>
-        <w:rPr>
-          <w:sz w:val="28"/>
-          <w:szCs w:val="28"/>
-        </w:rPr>
-      </w:pPr>
-      <w:r>
         <w:rPr>
           <w:rFonts w:asciiTheme="majorHAnsi" w:eastAsiaTheme="minorEastAsia" w:hAnsi="Calibri Light" w:cstheme="minorBidi"/>
           <w:color w:val="000000" w:themeColor="text1"/>
@@ -390,30 +453,64 @@
           <w:sz w:val="28"/>
           <w:szCs w:val="28"/>
         </w:rPr>
-        <w:t>Spending share of the top five brands among users who were created within the past 6 months</w:t>
-      </w:r>
-    </w:p>
-    <w:p>
-      <w:pPr>
-        <w:rPr>
-          <w:rFonts w:asciiTheme="majorHAnsi" w:eastAsiaTheme="minorEastAsia" w:hAnsiTheme="majorHAnsi" w:cstheme="majorHAnsi"/>
+      </w:pPr>
+      <w:r>
+        <w:rPr>
+          <w:rFonts w:asciiTheme="majorHAnsi" w:eastAsiaTheme="minorEastAsia" w:hAnsi="Calibri Light" w:cstheme="minorBidi"/>
           <w:color w:val="000000" w:themeColor="text1"/>
           <w:kern w:val="24"/>
           <w:sz w:val="28"/>
           <w:szCs w:val="28"/>
         </w:rPr>
-      </w:pPr>
-      <w:r>
-        <w:rPr>
-          <w:b/>
-          <w:bCs/>
-          <w:noProof/>
+        <w:t>Spending share of the top five brands among users who were created within the</w:t>
+      </w:r>
+      <w:r>
+        <w:rPr>
+          <w:rFonts w:asciiTheme="majorHAnsi" w:eastAsiaTheme="minorEastAsia" w:hAnsi="Calibri Light" w:cstheme="minorBidi"/>
+          <w:color w:val="000000" w:themeColor="text1"/>
+          <w:kern w:val="24"/>
+          <w:sz w:val="28"/>
+          <w:szCs w:val="28"/>
+        </w:rPr>
+        <w:t xml:space="preserve"> </w:t>
+      </w:r>
+      <w:r>
+        <w:rPr>
+          <w:rFonts w:asciiTheme="majorHAnsi" w:eastAsiaTheme="minorEastAsia" w:hAnsi="Calibri Light" w:cstheme="minorBidi"/>
+          <w:color w:val="000000" w:themeColor="text1"/>
+          <w:kern w:val="24"/>
+          <w:sz w:val="28"/>
+          <w:szCs w:val="28"/>
+        </w:rPr>
+        <w:t>past 6 months</w:t>
+      </w:r>
+    </w:p>
+    <w:p>
+      <w:pPr>
+        <w:pStyle w:val="NormalWeb"/>
+        <w:spacing w:before="0" w:beforeAutospacing="0" w:after="0" w:afterAutospacing="0"/>
+        <w:rPr>
+          <w:rFonts w:asciiTheme="majorHAnsi" w:eastAsiaTheme="minorEastAsia" w:hAnsi="Calibri Light" w:cstheme="minorBidi"/>
+          <w:color w:val="000000" w:themeColor="text1"/>
+          <w:kern w:val="24"/>
+          <w:sz w:val="28"/>
+          <w:szCs w:val="28"/>
+        </w:rPr>
+      </w:pPr>
+      <w:r>
+        <w:rPr>
+          <w:rFonts w:asciiTheme="majorHAnsi" w:eastAsiaTheme="minorEastAsia" w:hAnsiTheme="majorHAnsi" w:cstheme="majorHAnsi"/>
+          <w:noProof/>
+          <w:color w:val="000000" w:themeColor="text1"/>
+          <w:kern w:val="24"/>
+          <w:sz w:val="28"/>
+          <w:szCs w:val="28"/>
         </w:rPr>
         <w:drawing>
-          <wp:inline distT="0" distB="0" distL="0" distR="0" wp14:anchorId="4585A5BE" wp14:editId="3FCBE132">
-            <wp:extent cx="5286375" cy="2857500"/>
+          <wp:inline distT="0" distB="0" distL="0" distR="0" wp14:anchorId="3C380926" wp14:editId="61523BB7">
+            <wp:extent cx="4962525" cy="3086100"/>
             <wp:effectExtent l="0" t="0" r="0" b="0"/>
-            <wp:docPr id="3" name="Picture 3"/>
+            <wp:docPr id="10" name="Picture 10" descr="A screenshot of a computer&#10;&#10;Description automatically generated with medium confidence"/>
             <wp:cNvGraphicFramePr>
               <a:graphicFrameLocks xmlns:a="http://schemas.openxmlformats.org/drawingml/2006/main" noChangeAspect="1"/>
             </wp:cNvGraphicFramePr>
@@ -421,7 +518,7 @@
               <a:graphicData uri="http://schemas.openxmlformats.org/drawingml/2006/picture">
                 <pic:pic xmlns:pic="http://schemas.openxmlformats.org/drawingml/2006/picture">
                   <pic:nvPicPr>
-                    <pic:cNvPr id="0" name="Picture 3"/>
+                    <pic:cNvPr id="10" name="Picture 10" descr="A screenshot of a computer&#10;&#10;Description automatically generated with medium confidence"/>
                     <pic:cNvPicPr>
                       <a:picLocks noChangeAspect="1" noChangeArrowheads="1"/>
                     </pic:cNvPicPr>
@@ -442,7 +539,7 @@
                   <pic:spPr bwMode="auto">
                     <a:xfrm>
                       <a:off x="0" y="0"/>
-                      <a:ext cx="5286375" cy="2857500"/>
+                      <a:ext cx="4962525" cy="3086100"/>
                     </a:xfrm>
                     <a:prstGeom prst="rect">
                       <a:avLst/>
@@ -458,6 +555,32 @@
     </w:p>
     <w:p>
       <w:pPr>
+        <w:pStyle w:val="NormalWeb"/>
+        <w:spacing w:before="0" w:beforeAutospacing="0" w:after="0" w:afterAutospacing="0"/>
+        <w:rPr>
+          <w:rFonts w:asciiTheme="majorHAnsi" w:eastAsiaTheme="minorEastAsia" w:hAnsi="Calibri Light" w:cstheme="minorBidi"/>
+          <w:color w:val="000000" w:themeColor="text1"/>
+          <w:kern w:val="24"/>
+          <w:sz w:val="28"/>
+          <w:szCs w:val="28"/>
+        </w:rPr>
+      </w:pPr>
+    </w:p>
+    <w:p>
+      <w:pPr>
+        <w:pStyle w:val="NormalWeb"/>
+        <w:spacing w:before="0" w:beforeAutospacing="0" w:after="0" w:afterAutospacing="0"/>
+        <w:rPr>
+          <w:rFonts w:asciiTheme="majorHAnsi" w:eastAsiaTheme="minorEastAsia" w:hAnsi="Calibri Light" w:cstheme="minorBidi"/>
+          <w:color w:val="000000" w:themeColor="text1"/>
+          <w:kern w:val="24"/>
+          <w:sz w:val="28"/>
+          <w:szCs w:val="28"/>
+        </w:rPr>
+      </w:pPr>
+    </w:p>
+    <w:p>
+      <w:pPr>
         <w:rPr>
           <w:rFonts w:asciiTheme="majorHAnsi" w:eastAsiaTheme="minorEastAsia" w:hAnsiTheme="majorHAnsi" w:cstheme="majorHAnsi"/>
           <w:color w:val="000000" w:themeColor="text1"/>
@@ -477,14 +600,6 @@
           <w:szCs w:val="28"/>
         </w:rPr>
       </w:pPr>
-    </w:p>
-    <w:p>
-      <w:pPr>
-        <w:rPr>
-          <w:b/>
-          <w:bCs/>
-        </w:rPr>
-      </w:pPr>
       <w:r>
         <w:rPr>
           <w:rFonts w:asciiTheme="majorHAnsi" w:eastAsiaTheme="minorEastAsia" w:hAnsiTheme="majorHAnsi" w:cstheme="majorHAnsi"/>
@@ -493,28 +608,30 @@
           <w:sz w:val="28"/>
           <w:szCs w:val="28"/>
         </w:rPr>
-        <w:lastRenderedPageBreak/>
         <w:t>Transaction share of the top five brands among users who were created within the past 6 months</w:t>
       </w:r>
     </w:p>
     <w:p>
       <w:pPr>
+        <w:rPr>
+          <w:rFonts w:asciiTheme="majorHAnsi" w:eastAsiaTheme="minorEastAsia" w:hAnsiTheme="majorHAnsi" w:cstheme="majorHAnsi"/>
+          <w:color w:val="000000" w:themeColor="text1"/>
+          <w:kern w:val="24"/>
+          <w:sz w:val="28"/>
+          <w:szCs w:val="28"/>
+        </w:rPr>
+      </w:pPr>
+      <w:r>
         <w:rPr>
           <w:b/>
           <w:bCs/>
-        </w:rPr>
-      </w:pPr>
-      <w:r>
-        <w:rPr>
-          <w:b/>
-          <w:bCs/>
           <w:noProof/>
         </w:rPr>
         <w:drawing>
-          <wp:inline distT="0" distB="0" distL="0" distR="0" wp14:anchorId="1D1C3814" wp14:editId="791CB4B5">
-            <wp:extent cx="5019675" cy="2762250"/>
+          <wp:inline distT="0" distB="0" distL="0" distR="0" wp14:anchorId="2BDCA8E3" wp14:editId="19C7AD87">
+            <wp:extent cx="4933950" cy="3086100"/>
             <wp:effectExtent l="0" t="0" r="0" b="0"/>
-            <wp:docPr id="5" name="Picture 5"/>
+            <wp:docPr id="8" name="Picture 8" descr="Chart&#10;&#10;Description automatically generated"/>
             <wp:cNvGraphicFramePr>
               <a:graphicFrameLocks xmlns:a="http://schemas.openxmlformats.org/drawingml/2006/main" noChangeAspect="1"/>
             </wp:cNvGraphicFramePr>
@@ -522,7 +639,7 @@
               <a:graphicData uri="http://schemas.openxmlformats.org/drawingml/2006/picture">
                 <pic:pic xmlns:pic="http://schemas.openxmlformats.org/drawingml/2006/picture">
                   <pic:nvPicPr>
-                    <pic:cNvPr id="0" name="Picture 5"/>
+                    <pic:cNvPr id="8" name="Picture 8" descr="Chart&#10;&#10;Description automatically generated"/>
                     <pic:cNvPicPr>
                       <a:picLocks noChangeAspect="1" noChangeArrowheads="1"/>
                     </pic:cNvPicPr>
@@ -543,7 +660,7 @@
                   <pic:spPr bwMode="auto">
                     <a:xfrm>
                       <a:off x="0" y="0"/>
-                      <a:ext cx="5019675" cy="2762250"/>
+                      <a:ext cx="4933950" cy="3086100"/>
                     </a:xfrm>
                     <a:prstGeom prst="rect">
                       <a:avLst/>
@@ -560,119 +677,174 @@
     <w:p>
       <w:pPr>
         <w:rPr>
+          <w:rFonts w:asciiTheme="majorHAnsi" w:eastAsiaTheme="minorEastAsia" w:hAnsiTheme="majorHAnsi" w:cstheme="majorHAnsi"/>
+          <w:color w:val="000000" w:themeColor="text1"/>
+          <w:kern w:val="24"/>
+          <w:sz w:val="28"/>
+          <w:szCs w:val="28"/>
+        </w:rPr>
+      </w:pPr>
+    </w:p>
+    <w:p>
+      <w:pPr>
+        <w:rPr>
+          <w:rFonts w:asciiTheme="majorHAnsi" w:eastAsiaTheme="minorEastAsia" w:hAnsiTheme="majorHAnsi" w:cstheme="majorHAnsi"/>
+          <w:color w:val="000000" w:themeColor="text1"/>
+          <w:kern w:val="24"/>
+          <w:sz w:val="28"/>
+          <w:szCs w:val="28"/>
+        </w:rPr>
+      </w:pPr>
+      <w:r>
+        <w:rPr>
           <w:b/>
           <w:bCs/>
         </w:rPr>
-      </w:pPr>
-      <w:r>
+        <w:t xml:space="preserve">Product Recommendation: </w:t>
+      </w:r>
+    </w:p>
+    <w:p>
+      <w:r>
+        <w:t>Given th</w:t>
+      </w:r>
+      <w:r>
+        <w:t xml:space="preserve">at the </w:t>
+      </w:r>
+      <w:r>
+        <w:t xml:space="preserve">same </w:t>
+      </w:r>
+      <w:r>
+        <w:t xml:space="preserve">top brands are </w:t>
+      </w:r>
+      <w:r>
+        <w:t>making up 12</w:t>
+      </w:r>
+      <w:r>
+        <w:t>.2</w:t>
+      </w:r>
+      <w:r>
+        <w:t xml:space="preserve">% </w:t>
+      </w:r>
+      <w:r>
+        <w:t xml:space="preserve">of the total </w:t>
+      </w:r>
+      <w:r>
+        <w:t>spend and</w:t>
+      </w:r>
+      <w:r>
+        <w:t xml:space="preserve"> 14.3% of the total</w:t>
+      </w:r>
+      <w:r>
+        <w:t xml:space="preserve"> transaction</w:t>
+      </w:r>
+      <w:r>
+        <w:t>s</w:t>
+      </w:r>
+      <w:r>
+        <w:t>, our recom</w:t>
+      </w:r>
+      <w:r>
+        <w:t xml:space="preserve">mendation is that we </w:t>
+      </w:r>
+      <w:r>
+        <w:t>further review the behavior patterns of</w:t>
+      </w:r>
+      <w:r>
+        <w:t xml:space="preserve"> recently created</w:t>
+      </w:r>
+      <w:r>
+        <w:t xml:space="preserve"> users who </w:t>
+      </w:r>
+      <w:r>
+        <w:t>buy at these brands and provide</w:t>
+      </w:r>
+      <w:r>
+        <w:t xml:space="preserve"> </w:t>
+      </w:r>
+      <w:r>
+        <w:t xml:space="preserve">targeted reward incentives </w:t>
+      </w:r>
+      <w:r>
+        <w:t xml:space="preserve">for other brands </w:t>
+      </w:r>
+      <w:r>
+        <w:t xml:space="preserve">users may be likely to </w:t>
+      </w:r>
+      <w:r>
+        <w:t>purchase</w:t>
+      </w:r>
+      <w:r>
+        <w:t xml:space="preserve"> from</w:t>
+      </w:r>
+      <w:r>
+        <w:t xml:space="preserve"> </w:t>
+      </w:r>
+      <w:r>
+        <w:t>based on the</w:t>
+      </w:r>
+      <w:r>
+        <w:t>ir initial purchase of these</w:t>
+      </w:r>
+      <w:r>
+        <w:t xml:space="preserve"> </w:t>
+      </w:r>
+      <w:r>
+        <w:t>top 5 brands.</w:t>
+      </w:r>
+      <w:r>
+        <w:t xml:space="preserve"> This strategy will not only reward users for </w:t>
+      </w:r>
+      <w:r>
+        <w:t xml:space="preserve">their brand </w:t>
+      </w:r>
+      <w:r>
+        <w:t>loyalty but</w:t>
+      </w:r>
+      <w:r>
+        <w:t xml:space="preserve"> </w:t>
+      </w:r>
+      <w:r>
+        <w:t>compel</w:t>
+      </w:r>
+      <w:r>
+        <w:t xml:space="preserve"> them</w:t>
+      </w:r>
+      <w:r>
+        <w:t xml:space="preserve"> to shop and scan their receipts</w:t>
+      </w:r>
+      <w:r>
+        <w:t xml:space="preserve"> for </w:t>
+      </w:r>
+      <w:r>
+        <w:t>co-purchased items</w:t>
+      </w:r>
+      <w:r>
+        <w:t xml:space="preserve">. This in turn will benefit the rest of our brand partners who are ultimately wanting to boost their sales. </w:t>
+      </w:r>
+    </w:p>
+    <w:p>
+      <w:pPr>
         <w:rPr>
           <w:b/>
           <w:bCs/>
         </w:rPr>
-        <w:t xml:space="preserve">Product Recommendation: </w:t>
-      </w:r>
-    </w:p>
-    <w:p>
-      <w:r>
-        <w:t>Based on the above preliminary analysis, our recom</w:t>
-      </w:r>
-      <w:r>
-        <w:t xml:space="preserve">mendation is that we </w:t>
-      </w:r>
-      <w:r>
-        <w:t>further review the behavior patterns of</w:t>
-      </w:r>
-      <w:r>
-        <w:t xml:space="preserve"> recently created</w:t>
-      </w:r>
-      <w:r>
-        <w:t xml:space="preserve"> users who </w:t>
-      </w:r>
-      <w:r>
-        <w:t>buy at these brands and provide</w:t>
-      </w:r>
-      <w:r>
-        <w:t xml:space="preserve"> </w:t>
-      </w:r>
-      <w:r>
-        <w:t xml:space="preserve">targeted reward incentives </w:t>
-      </w:r>
-      <w:r>
-        <w:t xml:space="preserve">for other brands </w:t>
-      </w:r>
-      <w:r>
-        <w:t xml:space="preserve">users may be likely to </w:t>
-      </w:r>
-      <w:r>
-        <w:t>purchase</w:t>
-      </w:r>
-      <w:r>
-        <w:t xml:space="preserve"> from</w:t>
-      </w:r>
-      <w:r>
-        <w:t xml:space="preserve"> </w:t>
-      </w:r>
-      <w:r>
-        <w:t>based on the</w:t>
-      </w:r>
-      <w:r>
-        <w:t>ir initial purchase of these</w:t>
-      </w:r>
-      <w:r>
-        <w:t xml:space="preserve"> </w:t>
-      </w:r>
-      <w:r>
-        <w:t>top 5 brands.</w:t>
-      </w:r>
-      <w:r>
-        <w:t xml:space="preserve"> This strategy will not only reward users for </w:t>
-      </w:r>
-      <w:r>
-        <w:t xml:space="preserve">their brand </w:t>
-      </w:r>
-      <w:r>
-        <w:t>loyalty but</w:t>
-      </w:r>
-      <w:r>
-        <w:t xml:space="preserve"> </w:t>
-      </w:r>
-      <w:r>
-        <w:t>compel</w:t>
-      </w:r>
-      <w:r>
-        <w:t xml:space="preserve"> them</w:t>
-      </w:r>
-      <w:r>
-        <w:t xml:space="preserve"> to shop and scan their receipts</w:t>
-      </w:r>
-      <w:r>
-        <w:t xml:space="preserve"> for </w:t>
-      </w:r>
-      <w:r>
-        <w:t>co-purchased items</w:t>
-      </w:r>
-      <w:r>
-        <w:t xml:space="preserve">. This in turn will benefit the rest of our brand partners who are ultimately wanting to boost their sales. </w:t>
-      </w:r>
-    </w:p>
-    <w:p>
-      <w:pPr>
+      </w:pPr>
+      <w:r>
         <w:rPr>
           <w:b/>
           <w:bCs/>
         </w:rPr>
-      </w:pPr>
-      <w:r>
-        <w:rPr>
-          <w:b/>
-          <w:bCs/>
-        </w:rPr>
         <w:t>System Recommendation:</w:t>
       </w:r>
     </w:p>
     <w:p>
-      <w:r>
-        <w:t xml:space="preserve">In an effort to provide collegial transparency, we do want to discuss next steps regarding the current state of our data system and </w:t>
+      <w:proofErr w:type="gramStart"/>
+      <w:r>
+        <w:t>In an effort to</w:t>
+      </w:r>
+      <w:proofErr w:type="gramEnd"/>
+      <w:r>
+        <w:t xml:space="preserve"> provide collegial transparency, we do want to discuss next steps regarding the current state of our data system and </w:t>
       </w:r>
       <w:r>
         <w:t>address what</w:t>
@@ -735,6 +907,7 @@
         </w:numPr>
       </w:pPr>
       <w:r>
+        <w:lastRenderedPageBreak/>
         <w:t xml:space="preserve">There </w:t>
       </w:r>
       <w:r>
@@ -752,11 +925,7 @@
         <w:t>Of course, this list is not exhaustive, however, as a team we believe these are the most pressing concerns that we should address</w:t>
       </w:r>
       <w:r>
-        <w:t xml:space="preserve"> to create a database that is efficient, accurate, and integral. If you can </w:t>
-      </w:r>
-      <w:r>
-        <w:lastRenderedPageBreak/>
-        <w:t>facilitate a follow up meeting with the data engineering team, to get a better understanding of 1) how receipts are processed? 2) how we capture brand information from our partners? 3) how is data extracted from the API? – that would be a great first step in better understanding our internal data pipeline</w:t>
+        <w:t xml:space="preserve"> to create a database that is efficient, accurate, and integral. If you can facilitate a follow up meeting with the data engineering team, to get a better understanding of 1) how receipts are processed? 2) how we capture brand information from our partners? 3) how is data extracted from the API? – that would be a great first step in better understanding our internal data pipeline</w:t>
       </w:r>
       <w:r>
         <w:t xml:space="preserve">s. </w:t>

</xml_diff>

<commit_message>
Revert "Slights changes to email recommendation"
This reverts commit 0fd802fffa0bb360e933c0b9003cc711cb4c94d3.
</commit_message>
<xml_diff>
--- a/Supplemental/Email to Stakeholder.docx
+++ b/Supplemental/Email to Stakeholder.docx
@@ -326,34 +326,7 @@
         <w:t>B</w:t>
       </w:r>
       <w:r>
-        <w:t xml:space="preserve">etween Ben and Jerrys, </w:t>
-      </w:r>
-      <w:r>
-        <w:t>Kroger</w:t>
-      </w:r>
-      <w:r>
-        <w:t xml:space="preserve">, </w:t>
-      </w:r>
-      <w:r>
-        <w:t>Hy-Vee</w:t>
-      </w:r>
-      <w:r>
-        <w:t xml:space="preserve">, </w:t>
-      </w:r>
-      <w:r>
-        <w:t>Pepsi</w:t>
-      </w:r>
-      <w:r>
-        <w:t xml:space="preserve">, and </w:t>
-      </w:r>
-      <w:r>
-        <w:t>K</w:t>
-      </w:r>
-      <w:r>
-        <w:t>raft</w:t>
-      </w:r>
-      <w:r>
-        <w:t xml:space="preserve">, </w:t>
+        <w:t xml:space="preserve">etween Ben and Jerrys, Pepsi, Folgers, Kellogg’s, and Bigelow, </w:t>
       </w:r>
       <w:r>
         <w:t>the</w:t>
@@ -365,16 +338,7 @@
         <w:t xml:space="preserve"> makeup </w:t>
       </w:r>
       <w:r>
-        <w:t xml:space="preserve">approximately </w:t>
-      </w:r>
-      <w:r>
-        <w:t>12</w:t>
-      </w:r>
-      <w:r>
-        <w:t>.2</w:t>
-      </w:r>
-      <w:r>
-        <w:t xml:space="preserve">% of the total spending incurred by our recently created users. </w:t>
+        <w:t xml:space="preserve">approximately 7.3% of the total spending incurred by our recently created users. </w:t>
       </w:r>
     </w:p>
     <w:p>
@@ -386,40 +350,7 @@
         </w:numPr>
       </w:pPr>
       <w:r>
-        <w:t xml:space="preserve">Between </w:t>
-      </w:r>
-      <w:r>
-        <w:t xml:space="preserve">Hy-Vee, </w:t>
-      </w:r>
-      <w:r>
-        <w:t xml:space="preserve">Ben and Jerrys, </w:t>
-      </w:r>
-      <w:r>
-        <w:t>Kroger</w:t>
-      </w:r>
-      <w:r>
-        <w:t xml:space="preserve">, </w:t>
-      </w:r>
-      <w:r>
-        <w:t>Pepsi</w:t>
-      </w:r>
-      <w:r>
-        <w:t xml:space="preserve">, </w:t>
-      </w:r>
-      <w:r>
-        <w:t xml:space="preserve">and </w:t>
-      </w:r>
-      <w:r>
-        <w:t>Kleenex</w:t>
-      </w:r>
-      <w:r>
-        <w:t>,</w:t>
-      </w:r>
-      <w:r>
-        <w:t xml:space="preserve"> these brands makeup </w:t>
-      </w:r>
-      <w:r>
-        <w:t>14.3</w:t>
+        <w:t>Between Ben and Jerrys, Pepsi, Dole, Folgers, and Knorr, these brands makeup 8.2</w:t>
       </w:r>
       <w:r>
         <w:t>%</w:t>
@@ -446,6 +377,12 @@
       <w:pPr>
         <w:pStyle w:val="NormalWeb"/>
         <w:spacing w:before="0" w:beforeAutospacing="0" w:after="0" w:afterAutospacing="0"/>
+        <w:rPr>
+          <w:sz w:val="28"/>
+          <w:szCs w:val="28"/>
+        </w:rPr>
+      </w:pPr>
+      <w:r>
         <w:rPr>
           <w:rFonts w:asciiTheme="majorHAnsi" w:eastAsiaTheme="minorEastAsia" w:hAnsi="Calibri Light" w:cstheme="minorBidi"/>
           <w:color w:val="000000" w:themeColor="text1"/>
@@ -453,64 +390,30 @@
           <w:sz w:val="28"/>
           <w:szCs w:val="28"/>
         </w:rPr>
-      </w:pPr>
-      <w:r>
-        <w:rPr>
-          <w:rFonts w:asciiTheme="majorHAnsi" w:eastAsiaTheme="minorEastAsia" w:hAnsi="Calibri Light" w:cstheme="minorBidi"/>
+        <w:t>Spending share of the top five brands among users who were created within the past 6 months</w:t>
+      </w:r>
+    </w:p>
+    <w:p>
+      <w:pPr>
+        <w:rPr>
+          <w:rFonts w:asciiTheme="majorHAnsi" w:eastAsiaTheme="minorEastAsia" w:hAnsiTheme="majorHAnsi" w:cstheme="majorHAnsi"/>
           <w:color w:val="000000" w:themeColor="text1"/>
           <w:kern w:val="24"/>
           <w:sz w:val="28"/>
           <w:szCs w:val="28"/>
         </w:rPr>
-        <w:t>Spending share of the top five brands among users who were created within the</w:t>
-      </w:r>
-      <w:r>
-        <w:rPr>
-          <w:rFonts w:asciiTheme="majorHAnsi" w:eastAsiaTheme="minorEastAsia" w:hAnsi="Calibri Light" w:cstheme="minorBidi"/>
-          <w:color w:val="000000" w:themeColor="text1"/>
-          <w:kern w:val="24"/>
-          <w:sz w:val="28"/>
-          <w:szCs w:val="28"/>
-        </w:rPr>
-        <w:t xml:space="preserve"> </w:t>
-      </w:r>
-      <w:r>
-        <w:rPr>
-          <w:rFonts w:asciiTheme="majorHAnsi" w:eastAsiaTheme="minorEastAsia" w:hAnsi="Calibri Light" w:cstheme="minorBidi"/>
-          <w:color w:val="000000" w:themeColor="text1"/>
-          <w:kern w:val="24"/>
-          <w:sz w:val="28"/>
-          <w:szCs w:val="28"/>
-        </w:rPr>
-        <w:t>past 6 months</w:t>
-      </w:r>
-    </w:p>
-    <w:p>
-      <w:pPr>
-        <w:pStyle w:val="NormalWeb"/>
-        <w:spacing w:before="0" w:beforeAutospacing="0" w:after="0" w:afterAutospacing="0"/>
-        <w:rPr>
-          <w:rFonts w:asciiTheme="majorHAnsi" w:eastAsiaTheme="minorEastAsia" w:hAnsi="Calibri Light" w:cstheme="minorBidi"/>
-          <w:color w:val="000000" w:themeColor="text1"/>
-          <w:kern w:val="24"/>
-          <w:sz w:val="28"/>
-          <w:szCs w:val="28"/>
-        </w:rPr>
-      </w:pPr>
-      <w:r>
-        <w:rPr>
-          <w:rFonts w:asciiTheme="majorHAnsi" w:eastAsiaTheme="minorEastAsia" w:hAnsiTheme="majorHAnsi" w:cstheme="majorHAnsi"/>
-          <w:noProof/>
-          <w:color w:val="000000" w:themeColor="text1"/>
-          <w:kern w:val="24"/>
-          <w:sz w:val="28"/>
-          <w:szCs w:val="28"/>
+      </w:pPr>
+      <w:r>
+        <w:rPr>
+          <w:b/>
+          <w:bCs/>
+          <w:noProof/>
         </w:rPr>
         <w:drawing>
-          <wp:inline distT="0" distB="0" distL="0" distR="0" wp14:anchorId="3C380926" wp14:editId="61523BB7">
-            <wp:extent cx="4962525" cy="3086100"/>
+          <wp:inline distT="0" distB="0" distL="0" distR="0" wp14:anchorId="4585A5BE" wp14:editId="3FCBE132">
+            <wp:extent cx="5286375" cy="2857500"/>
             <wp:effectExtent l="0" t="0" r="0" b="0"/>
-            <wp:docPr id="10" name="Picture 10" descr="A screenshot of a computer&#10;&#10;Description automatically generated with medium confidence"/>
+            <wp:docPr id="3" name="Picture 3"/>
             <wp:cNvGraphicFramePr>
               <a:graphicFrameLocks xmlns:a="http://schemas.openxmlformats.org/drawingml/2006/main" noChangeAspect="1"/>
             </wp:cNvGraphicFramePr>
@@ -518,7 +421,7 @@
               <a:graphicData uri="http://schemas.openxmlformats.org/drawingml/2006/picture">
                 <pic:pic xmlns:pic="http://schemas.openxmlformats.org/drawingml/2006/picture">
                   <pic:nvPicPr>
-                    <pic:cNvPr id="10" name="Picture 10" descr="A screenshot of a computer&#10;&#10;Description automatically generated with medium confidence"/>
+                    <pic:cNvPr id="0" name="Picture 3"/>
                     <pic:cNvPicPr>
                       <a:picLocks noChangeAspect="1" noChangeArrowheads="1"/>
                     </pic:cNvPicPr>
@@ -539,7 +442,7 @@
                   <pic:spPr bwMode="auto">
                     <a:xfrm>
                       <a:off x="0" y="0"/>
-                      <a:ext cx="4962525" cy="3086100"/>
+                      <a:ext cx="5286375" cy="2857500"/>
                     </a:xfrm>
                     <a:prstGeom prst="rect">
                       <a:avLst/>
@@ -555,32 +458,6 @@
     </w:p>
     <w:p>
       <w:pPr>
-        <w:pStyle w:val="NormalWeb"/>
-        <w:spacing w:before="0" w:beforeAutospacing="0" w:after="0" w:afterAutospacing="0"/>
-        <w:rPr>
-          <w:rFonts w:asciiTheme="majorHAnsi" w:eastAsiaTheme="minorEastAsia" w:hAnsi="Calibri Light" w:cstheme="minorBidi"/>
-          <w:color w:val="000000" w:themeColor="text1"/>
-          <w:kern w:val="24"/>
-          <w:sz w:val="28"/>
-          <w:szCs w:val="28"/>
-        </w:rPr>
-      </w:pPr>
-    </w:p>
-    <w:p>
-      <w:pPr>
-        <w:pStyle w:val="NormalWeb"/>
-        <w:spacing w:before="0" w:beforeAutospacing="0" w:after="0" w:afterAutospacing="0"/>
-        <w:rPr>
-          <w:rFonts w:asciiTheme="majorHAnsi" w:eastAsiaTheme="minorEastAsia" w:hAnsi="Calibri Light" w:cstheme="minorBidi"/>
-          <w:color w:val="000000" w:themeColor="text1"/>
-          <w:kern w:val="24"/>
-          <w:sz w:val="28"/>
-          <w:szCs w:val="28"/>
-        </w:rPr>
-      </w:pPr>
-    </w:p>
-    <w:p>
-      <w:pPr>
         <w:rPr>
           <w:rFonts w:asciiTheme="majorHAnsi" w:eastAsiaTheme="minorEastAsia" w:hAnsiTheme="majorHAnsi" w:cstheme="majorHAnsi"/>
           <w:color w:val="000000" w:themeColor="text1"/>
@@ -600,6 +477,14 @@
           <w:szCs w:val="28"/>
         </w:rPr>
       </w:pPr>
+    </w:p>
+    <w:p>
+      <w:pPr>
+        <w:rPr>
+          <w:b/>
+          <w:bCs/>
+        </w:rPr>
+      </w:pPr>
       <w:r>
         <w:rPr>
           <w:rFonts w:asciiTheme="majorHAnsi" w:eastAsiaTheme="minorEastAsia" w:hAnsiTheme="majorHAnsi" w:cstheme="majorHAnsi"/>
@@ -608,17 +493,15 @@
           <w:sz w:val="28"/>
           <w:szCs w:val="28"/>
         </w:rPr>
+        <w:lastRenderedPageBreak/>
         <w:t>Transaction share of the top five brands among users who were created within the past 6 months</w:t>
       </w:r>
     </w:p>
     <w:p>
       <w:pPr>
         <w:rPr>
-          <w:rFonts w:asciiTheme="majorHAnsi" w:eastAsiaTheme="minorEastAsia" w:hAnsiTheme="majorHAnsi" w:cstheme="majorHAnsi"/>
-          <w:color w:val="000000" w:themeColor="text1"/>
-          <w:kern w:val="24"/>
-          <w:sz w:val="28"/>
-          <w:szCs w:val="28"/>
+          <w:b/>
+          <w:bCs/>
         </w:rPr>
       </w:pPr>
       <w:r>
@@ -628,10 +511,10 @@
           <w:noProof/>
         </w:rPr>
         <w:drawing>
-          <wp:inline distT="0" distB="0" distL="0" distR="0" wp14:anchorId="2BDCA8E3" wp14:editId="19C7AD87">
-            <wp:extent cx="4933950" cy="3086100"/>
+          <wp:inline distT="0" distB="0" distL="0" distR="0" wp14:anchorId="1D1C3814" wp14:editId="791CB4B5">
+            <wp:extent cx="5019675" cy="2762250"/>
             <wp:effectExtent l="0" t="0" r="0" b="0"/>
-            <wp:docPr id="8" name="Picture 8" descr="Chart&#10;&#10;Description automatically generated"/>
+            <wp:docPr id="5" name="Picture 5"/>
             <wp:cNvGraphicFramePr>
               <a:graphicFrameLocks xmlns:a="http://schemas.openxmlformats.org/drawingml/2006/main" noChangeAspect="1"/>
             </wp:cNvGraphicFramePr>
@@ -639,7 +522,7 @@
               <a:graphicData uri="http://schemas.openxmlformats.org/drawingml/2006/picture">
                 <pic:pic xmlns:pic="http://schemas.openxmlformats.org/drawingml/2006/picture">
                   <pic:nvPicPr>
-                    <pic:cNvPr id="8" name="Picture 8" descr="Chart&#10;&#10;Description automatically generated"/>
+                    <pic:cNvPr id="0" name="Picture 5"/>
                     <pic:cNvPicPr>
                       <a:picLocks noChangeAspect="1" noChangeArrowheads="1"/>
                     </pic:cNvPicPr>
@@ -660,7 +543,7 @@
                   <pic:spPr bwMode="auto">
                     <a:xfrm>
                       <a:off x="0" y="0"/>
-                      <a:ext cx="4933950" cy="3086100"/>
+                      <a:ext cx="5019675" cy="2762250"/>
                     </a:xfrm>
                     <a:prstGeom prst="rect">
                       <a:avLst/>
@@ -677,22 +560,8 @@
     <w:p>
       <w:pPr>
         <w:rPr>
-          <w:rFonts w:asciiTheme="majorHAnsi" w:eastAsiaTheme="minorEastAsia" w:hAnsiTheme="majorHAnsi" w:cstheme="majorHAnsi"/>
-          <w:color w:val="000000" w:themeColor="text1"/>
-          <w:kern w:val="24"/>
-          <w:sz w:val="28"/>
-          <w:szCs w:val="28"/>
-        </w:rPr>
-      </w:pPr>
-    </w:p>
-    <w:p>
-      <w:pPr>
-        <w:rPr>
-          <w:rFonts w:asciiTheme="majorHAnsi" w:eastAsiaTheme="minorEastAsia" w:hAnsiTheme="majorHAnsi" w:cstheme="majorHAnsi"/>
-          <w:color w:val="000000" w:themeColor="text1"/>
-          <w:kern w:val="24"/>
-          <w:sz w:val="28"/>
-          <w:szCs w:val="28"/>
+          <w:b/>
+          <w:bCs/>
         </w:rPr>
       </w:pPr>
       <w:r>
@@ -705,43 +574,7 @@
     </w:p>
     <w:p>
       <w:r>
-        <w:t>Given th</w:t>
-      </w:r>
-      <w:r>
-        <w:t xml:space="preserve">at the </w:t>
-      </w:r>
-      <w:r>
-        <w:t xml:space="preserve">same </w:t>
-      </w:r>
-      <w:r>
-        <w:t xml:space="preserve">top brands are </w:t>
-      </w:r>
-      <w:r>
-        <w:t>making up 12</w:t>
-      </w:r>
-      <w:r>
-        <w:t>.2</w:t>
-      </w:r>
-      <w:r>
-        <w:t xml:space="preserve">% </w:t>
-      </w:r>
-      <w:r>
-        <w:t xml:space="preserve">of the total </w:t>
-      </w:r>
-      <w:r>
-        <w:t>spend and</w:t>
-      </w:r>
-      <w:r>
-        <w:t xml:space="preserve"> 14.3% of the total</w:t>
-      </w:r>
-      <w:r>
-        <w:t xml:space="preserve"> transaction</w:t>
-      </w:r>
-      <w:r>
-        <w:t>s</w:t>
-      </w:r>
-      <w:r>
-        <w:t>, our recom</w:t>
+        <w:t>Based on the above preliminary analysis, our recom</w:t>
       </w:r>
       <w:r>
         <w:t xml:space="preserve">mendation is that we </w:t>
@@ -838,13 +671,8 @@
       </w:r>
     </w:p>
     <w:p>
-      <w:proofErr w:type="gramStart"/>
-      <w:r>
-        <w:t>In an effort to</w:t>
-      </w:r>
-      <w:proofErr w:type="gramEnd"/>
-      <w:r>
-        <w:t xml:space="preserve"> provide collegial transparency, we do want to discuss next steps regarding the current state of our data system and </w:t>
+      <w:r>
+        <w:t xml:space="preserve">In an effort to provide collegial transparency, we do want to discuss next steps regarding the current state of our data system and </w:t>
       </w:r>
       <w:r>
         <w:t>address what</w:t>
@@ -907,25 +735,28 @@
         </w:numPr>
       </w:pPr>
       <w:r>
+        <w:t xml:space="preserve">There </w:t>
+      </w:r>
+      <w:r>
+        <w:t xml:space="preserve">is </w:t>
+      </w:r>
+      <w:r>
+        <w:t xml:space="preserve">a weak </w:t>
+      </w:r>
+      <w:r>
+        <w:t xml:space="preserve">relationship between the receipts and brands data schemas given that there is a lot of missing data or data that has not been vetted for quality assurance. At present, no link between a foreign key and a unique column could be established between these two tables. </w:t>
+      </w:r>
+    </w:p>
+    <w:p>
+      <w:r>
+        <w:t>Of course, this list is not exhaustive, however, as a team we believe these are the most pressing concerns that we should address</w:t>
+      </w:r>
+      <w:r>
+        <w:t xml:space="preserve"> to create a database that is efficient, accurate, and integral. If you can </w:t>
+      </w:r>
+      <w:r>
         <w:lastRenderedPageBreak/>
-        <w:t xml:space="preserve">There </w:t>
-      </w:r>
-      <w:r>
-        <w:t xml:space="preserve">is </w:t>
-      </w:r>
-      <w:r>
-        <w:t xml:space="preserve">a weak </w:t>
-      </w:r>
-      <w:r>
-        <w:t xml:space="preserve">relationship between the receipts and brands data schemas given that there is a lot of missing data or data that has not been vetted for quality assurance. At present, no link between a foreign key and a unique column could be established between these two tables. </w:t>
-      </w:r>
-    </w:p>
-    <w:p>
-      <w:r>
-        <w:t>Of course, this list is not exhaustive, however, as a team we believe these are the most pressing concerns that we should address</w:t>
-      </w:r>
-      <w:r>
-        <w:t xml:space="preserve"> to create a database that is efficient, accurate, and integral. If you can facilitate a follow up meeting with the data engineering team, to get a better understanding of 1) how receipts are processed? 2) how we capture brand information from our partners? 3) how is data extracted from the API? – that would be a great first step in better understanding our internal data pipeline</w:t>
+        <w:t>facilitate a follow up meeting with the data engineering team, to get a better understanding of 1) how receipts are processed? 2) how we capture brand information from our partners? 3) how is data extracted from the API? – that would be a great first step in better understanding our internal data pipeline</w:t>
       </w:r>
       <w:r>
         <w:t xml:space="preserve">s. </w:t>

</xml_diff>

<commit_message>
Edits in email language
</commit_message>
<xml_diff>
--- a/Supplemental/Email to Stakeholder.docx
+++ b/Supplemental/Email to Stakeholder.docx
@@ -370,19 +370,8 @@
     </w:p>
     <w:p>
       <w:pPr>
-        <w:pStyle w:val="ListParagraph"/>
-      </w:pPr>
-    </w:p>
-    <w:p>
-      <w:pPr>
         <w:pStyle w:val="NormalWeb"/>
         <w:spacing w:before="0" w:beforeAutospacing="0" w:after="0" w:afterAutospacing="0"/>
-        <w:rPr>
-          <w:sz w:val="28"/>
-          <w:szCs w:val="28"/>
-        </w:rPr>
-      </w:pPr>
-      <w:r>
         <w:rPr>
           <w:rFonts w:asciiTheme="majorHAnsi" w:eastAsiaTheme="minorEastAsia" w:hAnsi="Calibri Light" w:cstheme="minorBidi"/>
           <w:color w:val="000000" w:themeColor="text1"/>
@@ -390,18 +379,40 @@
           <w:sz w:val="28"/>
           <w:szCs w:val="28"/>
         </w:rPr>
-        <w:t>Spending share of the top five brands among users who were created within the past 6 months</w:t>
-      </w:r>
-    </w:p>
-    <w:p>
-      <w:pPr>
-        <w:rPr>
-          <w:rFonts w:asciiTheme="majorHAnsi" w:eastAsiaTheme="minorEastAsia" w:hAnsiTheme="majorHAnsi" w:cstheme="majorHAnsi"/>
+      </w:pPr>
+      <w:r>
+        <w:rPr>
+          <w:rFonts w:asciiTheme="majorHAnsi" w:eastAsiaTheme="minorEastAsia" w:hAnsi="Calibri Light" w:cstheme="minorBidi"/>
           <w:color w:val="000000" w:themeColor="text1"/>
           <w:kern w:val="24"/>
           <w:sz w:val="28"/>
           <w:szCs w:val="28"/>
         </w:rPr>
+        <w:t>Spending share of the top five brands among users who were created within the past 6 month</w:t>
+      </w:r>
+    </w:p>
+    <w:p>
+      <w:pPr>
+        <w:pStyle w:val="NormalWeb"/>
+        <w:spacing w:before="0" w:beforeAutospacing="0" w:after="0" w:afterAutospacing="0"/>
+        <w:rPr>
+          <w:b/>
+          <w:bCs/>
+          <w:noProof/>
+        </w:rPr>
+      </w:pPr>
+    </w:p>
+    <w:p>
+      <w:pPr>
+        <w:pStyle w:val="NormalWeb"/>
+        <w:spacing w:before="0" w:beforeAutospacing="0" w:after="0" w:afterAutospacing="0"/>
+        <w:rPr>
+          <w:rFonts w:asciiTheme="majorHAnsi" w:eastAsiaTheme="minorEastAsia" w:hAnsi="Calibri Light" w:cstheme="minorBidi"/>
+          <w:color w:val="000000" w:themeColor="text1"/>
+          <w:kern w:val="24"/>
+          <w:sz w:val="28"/>
+          <w:szCs w:val="28"/>
+        </w:rPr>
       </w:pPr>
       <w:r>
         <w:rPr>
@@ -410,10 +421,10 @@
           <w:noProof/>
         </w:rPr>
         <w:drawing>
-          <wp:inline distT="0" distB="0" distL="0" distR="0" wp14:anchorId="4585A5BE" wp14:editId="3FCBE132">
-            <wp:extent cx="5286375" cy="2857500"/>
+          <wp:inline distT="0" distB="0" distL="0" distR="0" wp14:anchorId="0354C33D" wp14:editId="5E8038ED">
+            <wp:extent cx="5362575" cy="2943225"/>
             <wp:effectExtent l="0" t="0" r="0" b="0"/>
-            <wp:docPr id="3" name="Picture 3"/>
+            <wp:docPr id="3" name="Picture 3" descr="Chart&#10;&#10;Description automatically generated"/>
             <wp:cNvGraphicFramePr>
               <a:graphicFrameLocks xmlns:a="http://schemas.openxmlformats.org/drawingml/2006/main" noChangeAspect="1"/>
             </wp:cNvGraphicFramePr>
@@ -421,7 +432,7 @@
               <a:graphicData uri="http://schemas.openxmlformats.org/drawingml/2006/picture">
                 <pic:pic xmlns:pic="http://schemas.openxmlformats.org/drawingml/2006/picture">
                   <pic:nvPicPr>
-                    <pic:cNvPr id="0" name="Picture 3"/>
+                    <pic:cNvPr id="3" name="Picture 3" descr="Chart&#10;&#10;Description automatically generated"/>
                     <pic:cNvPicPr>
                       <a:picLocks noChangeAspect="1" noChangeArrowheads="1"/>
                     </pic:cNvPicPr>
@@ -442,7 +453,7 @@
                   <pic:spPr bwMode="auto">
                     <a:xfrm>
                       <a:off x="0" y="0"/>
-                      <a:ext cx="5286375" cy="2857500"/>
+                      <a:ext cx="5362575" cy="2943225"/>
                     </a:xfrm>
                     <a:prstGeom prst="rect">
                       <a:avLst/>
@@ -458,6 +469,45 @@
     </w:p>
     <w:p>
       <w:pPr>
+        <w:pStyle w:val="NormalWeb"/>
+        <w:spacing w:before="0" w:beforeAutospacing="0" w:after="0" w:afterAutospacing="0"/>
+        <w:rPr>
+          <w:rFonts w:asciiTheme="majorHAnsi" w:eastAsiaTheme="minorEastAsia" w:hAnsi="Calibri Light" w:cstheme="minorBidi"/>
+          <w:color w:val="000000" w:themeColor="text1"/>
+          <w:kern w:val="24"/>
+          <w:sz w:val="28"/>
+          <w:szCs w:val="28"/>
+        </w:rPr>
+      </w:pPr>
+    </w:p>
+    <w:p>
+      <w:pPr>
+        <w:pStyle w:val="NormalWeb"/>
+        <w:spacing w:before="0" w:beforeAutospacing="0" w:after="0" w:afterAutospacing="0"/>
+        <w:rPr>
+          <w:rFonts w:asciiTheme="majorHAnsi" w:eastAsiaTheme="minorEastAsia" w:hAnsi="Calibri Light" w:cstheme="minorBidi"/>
+          <w:color w:val="000000" w:themeColor="text1"/>
+          <w:kern w:val="24"/>
+          <w:sz w:val="28"/>
+          <w:szCs w:val="28"/>
+        </w:rPr>
+      </w:pPr>
+    </w:p>
+    <w:p>
+      <w:pPr>
+        <w:pStyle w:val="NormalWeb"/>
+        <w:spacing w:before="0" w:beforeAutospacing="0" w:after="0" w:afterAutospacing="0"/>
+        <w:rPr>
+          <w:rFonts w:asciiTheme="majorHAnsi" w:eastAsiaTheme="minorEastAsia" w:hAnsi="Calibri Light" w:cstheme="minorBidi"/>
+          <w:color w:val="000000" w:themeColor="text1"/>
+          <w:kern w:val="24"/>
+          <w:sz w:val="28"/>
+          <w:szCs w:val="28"/>
+        </w:rPr>
+      </w:pPr>
+    </w:p>
+    <w:p>
+      <w:pPr>
         <w:rPr>
           <w:rFonts w:asciiTheme="majorHAnsi" w:eastAsiaTheme="minorEastAsia" w:hAnsiTheme="majorHAnsi" w:cstheme="majorHAnsi"/>
           <w:color w:val="000000" w:themeColor="text1"/>
@@ -466,9 +516,7 @@
           <w:szCs w:val="28"/>
         </w:rPr>
       </w:pPr>
-    </w:p>
-    <w:p>
-      <w:pPr>
+      <w:r>
         <w:rPr>
           <w:rFonts w:asciiTheme="majorHAnsi" w:eastAsiaTheme="minorEastAsia" w:hAnsiTheme="majorHAnsi" w:cstheme="majorHAnsi"/>
           <w:color w:val="000000" w:themeColor="text1"/>
@@ -476,16 +524,12 @@
           <w:sz w:val="28"/>
           <w:szCs w:val="28"/>
         </w:rPr>
-      </w:pPr>
-    </w:p>
-    <w:p>
-      <w:pPr>
-        <w:rPr>
-          <w:b/>
-          <w:bCs/>
-        </w:rPr>
-      </w:pPr>
-      <w:r>
+        <w:lastRenderedPageBreak/>
+        <w:t>Transaction share of the top five brands among users who were created within the past 6 months</w:t>
+      </w:r>
+    </w:p>
+    <w:p>
+      <w:pPr>
         <w:rPr>
           <w:rFonts w:asciiTheme="majorHAnsi" w:eastAsiaTheme="minorEastAsia" w:hAnsiTheme="majorHAnsi" w:cstheme="majorHAnsi"/>
           <w:color w:val="000000" w:themeColor="text1"/>
@@ -493,28 +537,21 @@
           <w:sz w:val="28"/>
           <w:szCs w:val="28"/>
         </w:rPr>
-        <w:lastRenderedPageBreak/>
-        <w:t>Transaction share of the top five brands among users who were created within the past 6 months</w:t>
-      </w:r>
-    </w:p>
-    <w:p>
-      <w:pPr>
-        <w:rPr>
-          <w:b/>
-          <w:bCs/>
-        </w:rPr>
-      </w:pPr>
-      <w:r>
-        <w:rPr>
-          <w:b/>
-          <w:bCs/>
-          <w:noProof/>
+      </w:pPr>
+      <w:r>
+        <w:rPr>
+          <w:rFonts w:asciiTheme="majorHAnsi" w:eastAsiaTheme="minorEastAsia" w:hAnsiTheme="majorHAnsi" w:cstheme="majorHAnsi"/>
+          <w:noProof/>
+          <w:color w:val="000000" w:themeColor="text1"/>
+          <w:kern w:val="24"/>
+          <w:sz w:val="28"/>
+          <w:szCs w:val="28"/>
         </w:rPr>
         <w:drawing>
-          <wp:inline distT="0" distB="0" distL="0" distR="0" wp14:anchorId="1D1C3814" wp14:editId="791CB4B5">
-            <wp:extent cx="5019675" cy="2762250"/>
+          <wp:inline distT="0" distB="0" distL="0" distR="0" wp14:anchorId="33F252CC" wp14:editId="725F22FD">
+            <wp:extent cx="5048250" cy="2971800"/>
             <wp:effectExtent l="0" t="0" r="0" b="0"/>
-            <wp:docPr id="5" name="Picture 5"/>
+            <wp:docPr id="4" name="Picture 4" descr="Chart&#10;&#10;Description automatically generated"/>
             <wp:cNvGraphicFramePr>
               <a:graphicFrameLocks xmlns:a="http://schemas.openxmlformats.org/drawingml/2006/main" noChangeAspect="1"/>
             </wp:cNvGraphicFramePr>
@@ -522,7 +559,7 @@
               <a:graphicData uri="http://schemas.openxmlformats.org/drawingml/2006/picture">
                 <pic:pic xmlns:pic="http://schemas.openxmlformats.org/drawingml/2006/picture">
                   <pic:nvPicPr>
-                    <pic:cNvPr id="0" name="Picture 5"/>
+                    <pic:cNvPr id="4" name="Picture 4" descr="Chart&#10;&#10;Description automatically generated"/>
                     <pic:cNvPicPr>
                       <a:picLocks noChangeAspect="1" noChangeArrowheads="1"/>
                     </pic:cNvPicPr>
@@ -543,7 +580,7 @@
                   <pic:spPr bwMode="auto">
                     <a:xfrm>
                       <a:off x="0" y="0"/>
-                      <a:ext cx="5019675" cy="2762250"/>
+                      <a:ext cx="5048674" cy="2972050"/>
                     </a:xfrm>
                     <a:prstGeom prst="rect">
                       <a:avLst/>
@@ -574,85 +611,7 @@
     </w:p>
     <w:p>
       <w:r>
-        <w:t>Based on the above preliminary analysis, our recom</w:t>
-      </w:r>
-      <w:r>
-        <w:t xml:space="preserve">mendation is that we </w:t>
-      </w:r>
-      <w:r>
-        <w:t>further review the behavior patterns of</w:t>
-      </w:r>
-      <w:r>
-        <w:t xml:space="preserve"> recently created</w:t>
-      </w:r>
-      <w:r>
-        <w:t xml:space="preserve"> users who </w:t>
-      </w:r>
-      <w:r>
-        <w:t>buy at these brands and provide</w:t>
-      </w:r>
-      <w:r>
-        <w:t xml:space="preserve"> </w:t>
-      </w:r>
-      <w:r>
-        <w:t xml:space="preserve">targeted reward incentives </w:t>
-      </w:r>
-      <w:r>
-        <w:t xml:space="preserve">for other brands </w:t>
-      </w:r>
-      <w:r>
-        <w:t xml:space="preserve">users may be likely to </w:t>
-      </w:r>
-      <w:r>
-        <w:t>purchase</w:t>
-      </w:r>
-      <w:r>
-        <w:t xml:space="preserve"> from</w:t>
-      </w:r>
-      <w:r>
-        <w:t xml:space="preserve"> </w:t>
-      </w:r>
-      <w:r>
-        <w:t>based on the</w:t>
-      </w:r>
-      <w:r>
-        <w:t>ir initial purchase of these</w:t>
-      </w:r>
-      <w:r>
-        <w:t xml:space="preserve"> </w:t>
-      </w:r>
-      <w:r>
-        <w:t>top 5 brands.</w:t>
-      </w:r>
-      <w:r>
-        <w:t xml:space="preserve"> This strategy will not only reward users for </w:t>
-      </w:r>
-      <w:r>
-        <w:t xml:space="preserve">their brand </w:t>
-      </w:r>
-      <w:r>
-        <w:t>loyalty but</w:t>
-      </w:r>
-      <w:r>
-        <w:t xml:space="preserve"> </w:t>
-      </w:r>
-      <w:r>
-        <w:t>compel</w:t>
-      </w:r>
-      <w:r>
-        <w:t xml:space="preserve"> them</w:t>
-      </w:r>
-      <w:r>
-        <w:t xml:space="preserve"> to shop and scan their receipts</w:t>
-      </w:r>
-      <w:r>
-        <w:t xml:space="preserve"> for </w:t>
-      </w:r>
-      <w:r>
-        <w:t>co-purchased items</w:t>
-      </w:r>
-      <w:r>
-        <w:t xml:space="preserve">. This in turn will benefit the rest of our brand partners who are ultimately wanting to boost their sales. </w:t>
+        <w:t>Given that the same top brands are making up 12.2% of the total spend and 14.3% of the total transactions, our recommendation is that we further review the behavior patterns of recently created users who buy at these brands and provide targeted reward incentives for other brands users may be likely to purchase from based on their initial purchase of these top 5 brands. This strategy will not only reward users for their brand loyalty but compel them to shop and scan their receipts for co-purchased items. This in turn will benefit the rest of our brand partners who are ultimately wanting to boost their sales.</w:t>
       </w:r>
     </w:p>
     <w:p>
@@ -671,8 +630,13 @@
       </w:r>
     </w:p>
     <w:p>
-      <w:r>
-        <w:t xml:space="preserve">In an effort to provide collegial transparency, we do want to discuss next steps regarding the current state of our data system and </w:t>
+      <w:proofErr w:type="gramStart"/>
+      <w:r>
+        <w:t>In an effort to</w:t>
+      </w:r>
+      <w:proofErr w:type="gramEnd"/>
+      <w:r>
+        <w:t xml:space="preserve"> provide collegial transparency, we do want to discuss next steps regarding the current state of our data system and </w:t>
       </w:r>
       <w:r>
         <w:t>address what</w:t>
@@ -749,14 +713,11 @@
     </w:p>
     <w:p>
       <w:r>
+        <w:lastRenderedPageBreak/>
         <w:t>Of course, this list is not exhaustive, however, as a team we believe these are the most pressing concerns that we should address</w:t>
       </w:r>
       <w:r>
-        <w:t xml:space="preserve"> to create a database that is efficient, accurate, and integral. If you can </w:t>
-      </w:r>
-      <w:r>
-        <w:lastRenderedPageBreak/>
-        <w:t>facilitate a follow up meeting with the data engineering team, to get a better understanding of 1) how receipts are processed? 2) how we capture brand information from our partners? 3) how is data extracted from the API? – that would be a great first step in better understanding our internal data pipeline</w:t>
+        <w:t xml:space="preserve"> to create a database that is efficient, accurate, and integral. If you can facilitate a follow up meeting with the data engineering team, to get a better understanding of 1) how receipts are processed? 2) how we capture brand information from our partners? 3) how is data extracted from the API? – that would be a great first step in better understanding our internal data pipeline</w:t>
       </w:r>
       <w:r>
         <w:t xml:space="preserve">s. </w:t>
@@ -791,7 +752,13 @@
         <w:t xml:space="preserve"> </w:t>
       </w:r>
       <w:r>
-        <w:t xml:space="preserve">in better serving our users and brand partners and becoming a household name. </w:t>
+        <w:t>in better serving our users and brand partners and becoming a</w:t>
+      </w:r>
+      <w:r>
+        <w:t xml:space="preserve"> global app</w:t>
+      </w:r>
+      <w:r>
+        <w:t xml:space="preserve">. </w:t>
       </w:r>
     </w:p>
     <w:p>

</xml_diff>